<commit_message>
Added all stimuli to WIT description document. Removed track changes to revised consent form. Removed walrus bmp.
</commit_message>
<xml_diff>
--- a/IRB/Weapons Identification Task.docx
+++ b/IRB/Weapons Identification Task.docx
@@ -121,7 +121,13 @@
     <w:p/>
     <w:p>
       <w:r>
-        <w:t>Prime picture examples:</w:t>
+        <w:t xml:space="preserve">Prime </w:t>
+      </w:r>
+      <w:r>
+        <w:t>pictures</w:t>
+      </w:r>
+      <w:r>
+        <w:t>:</w:t>
       </w:r>
     </w:p>
     <w:p>
@@ -184,10 +190,10 @@
           <w:noProof/>
         </w:rPr>
         <w:drawing>
-          <wp:inline distT="0" distB="0" distL="0" distR="0" wp14:anchorId="2B81202F" wp14:editId="13BC8239">
-            <wp:extent cx="2895600" cy="2174240"/>
-            <wp:effectExtent l="0" t="0" r="0" b="10160"/>
-            <wp:docPr id="3" name="Picture 3"/>
+          <wp:inline distT="0" distB="0" distL="0" distR="0" wp14:anchorId="0BFD2FBC" wp14:editId="5D43D8A2">
+            <wp:extent cx="2895600" cy="2184400"/>
+            <wp:effectExtent l="0" t="0" r="0" b="0"/>
+            <wp:docPr id="11" name="Picture 5"/>
             <wp:cNvGraphicFramePr>
               <a:graphicFrameLocks xmlns:a="http://schemas.openxmlformats.org/drawingml/2006/main" noChangeAspect="1"/>
             </wp:cNvGraphicFramePr>
@@ -195,7 +201,7 @@
               <a:graphicData uri="http://schemas.openxmlformats.org/drawingml/2006/picture">
                 <pic:pic xmlns:pic="http://schemas.openxmlformats.org/drawingml/2006/picture">
                   <pic:nvPicPr>
-                    <pic:cNvPr id="0" name="Picture 3"/>
+                    <pic:cNvPr id="0" name="Picture 5"/>
                     <pic:cNvPicPr>
                       <a:picLocks noChangeAspect="1" noChangeArrowheads="1"/>
                     </pic:cNvPicPr>
@@ -216,7 +222,7 @@
                   <pic:spPr bwMode="auto">
                     <a:xfrm>
                       <a:off x="0" y="0"/>
-                      <a:ext cx="2895600" cy="2174240"/>
+                      <a:ext cx="2895600" cy="2184400"/>
                     </a:xfrm>
                     <a:prstGeom prst="rect">
                       <a:avLst/>
@@ -232,30 +238,15 @@
           </wp:inline>
         </w:drawing>
       </w:r>
-    </w:p>
-    <w:p/>
-    <w:p>
-      <w:r>
-        <w:t>Target picture examples</w:t>
-      </w:r>
-      <w:r>
-        <w:t xml:space="preserve"> (Version 1):</w:t>
-      </w:r>
-      <w:r>
-        <w:t xml:space="preserve"> </w:t>
-      </w:r>
-    </w:p>
-    <w:p/>
-    <w:p>
       <w:r>
         <w:rPr>
           <w:noProof/>
         </w:rPr>
         <w:drawing>
-          <wp:inline distT="0" distB="0" distL="0" distR="0" wp14:anchorId="41DC7257" wp14:editId="411B3ED5">
+          <wp:inline distT="0" distB="0" distL="0" distR="0" wp14:anchorId="4F54549A" wp14:editId="05A15A2A">
             <wp:extent cx="2895600" cy="2184400"/>
             <wp:effectExtent l="0" t="0" r="0" b="0"/>
-            <wp:docPr id="5" name="Picture 5"/>
+            <wp:docPr id="12" name="Picture 6"/>
             <wp:cNvGraphicFramePr>
               <a:graphicFrameLocks xmlns:a="http://schemas.openxmlformats.org/drawingml/2006/main" noChangeAspect="1"/>
             </wp:cNvGraphicFramePr>
@@ -263,7 +254,7 @@
               <a:graphicData uri="http://schemas.openxmlformats.org/drawingml/2006/picture">
                 <pic:pic xmlns:pic="http://schemas.openxmlformats.org/drawingml/2006/picture">
                   <pic:nvPicPr>
-                    <pic:cNvPr id="0" name="Picture 5"/>
+                    <pic:cNvPr id="0" name="Picture 6"/>
                     <pic:cNvPicPr>
                       <a:picLocks noChangeAspect="1" noChangeArrowheads="1"/>
                     </pic:cNvPicPr>
@@ -301,17 +292,14 @@
         </w:drawing>
       </w:r>
       <w:r>
-        <w:t xml:space="preserve"> </w:t>
-      </w:r>
-      <w:r>
         <w:rPr>
           <w:noProof/>
         </w:rPr>
         <w:drawing>
-          <wp:inline distT="0" distB="0" distL="0" distR="0" wp14:anchorId="4D46594E" wp14:editId="1EDCDCB4">
-            <wp:extent cx="1767840" cy="1767840"/>
-            <wp:effectExtent l="0" t="0" r="10160" b="10160"/>
-            <wp:docPr id="6" name="Picture 6"/>
+          <wp:inline distT="0" distB="0" distL="0" distR="0" wp14:anchorId="50B8CBBA" wp14:editId="6A869E1A">
+            <wp:extent cx="2895600" cy="2174240"/>
+            <wp:effectExtent l="0" t="0" r="0" b="10160"/>
+            <wp:docPr id="10" name="Picture 4"/>
             <wp:cNvGraphicFramePr>
               <a:graphicFrameLocks xmlns:a="http://schemas.openxmlformats.org/drawingml/2006/main" noChangeAspect="1"/>
             </wp:cNvGraphicFramePr>
@@ -319,7 +307,7 @@
               <a:graphicData uri="http://schemas.openxmlformats.org/drawingml/2006/picture">
                 <pic:pic xmlns:pic="http://schemas.openxmlformats.org/drawingml/2006/picture">
                   <pic:nvPicPr>
-                    <pic:cNvPr id="0" name="Picture 6"/>
+                    <pic:cNvPr id="0" name="Picture 4"/>
                     <pic:cNvPicPr>
                       <a:picLocks noChangeAspect="1" noChangeArrowheads="1"/>
                     </pic:cNvPicPr>
@@ -340,7 +328,7 @@
                   <pic:spPr bwMode="auto">
                     <a:xfrm>
                       <a:off x="0" y="0"/>
-                      <a:ext cx="1767840" cy="1767840"/>
+                      <a:ext cx="2895600" cy="2174240"/>
                     </a:xfrm>
                     <a:prstGeom prst="rect">
                       <a:avLst/>
@@ -356,24 +344,15 @@
           </wp:inline>
         </w:drawing>
       </w:r>
-    </w:p>
-    <w:p/>
-    <w:p>
-      <w:r>
-        <w:t>Target picture examples (Version 2):</w:t>
-      </w:r>
-    </w:p>
-    <w:p/>
-    <w:p>
       <w:r>
         <w:rPr>
           <w:noProof/>
         </w:rPr>
         <w:drawing>
-          <wp:inline distT="0" distB="0" distL="0" distR="0" wp14:anchorId="1A0BB74A" wp14:editId="4E8359D0">
+          <wp:inline distT="0" distB="0" distL="0" distR="0" wp14:anchorId="2B81202F" wp14:editId="13BC8239">
             <wp:extent cx="2895600" cy="2174240"/>
             <wp:effectExtent l="0" t="0" r="0" b="10160"/>
-            <wp:docPr id="7" name="Picture 7"/>
+            <wp:docPr id="3" name="Picture 3"/>
             <wp:cNvGraphicFramePr>
               <a:graphicFrameLocks xmlns:a="http://schemas.openxmlformats.org/drawingml/2006/main" noChangeAspect="1"/>
             </wp:cNvGraphicFramePr>
@@ -381,7 +360,7 @@
               <a:graphicData uri="http://schemas.openxmlformats.org/drawingml/2006/picture">
                 <pic:pic xmlns:pic="http://schemas.openxmlformats.org/drawingml/2006/picture">
                   <pic:nvPicPr>
-                    <pic:cNvPr id="0" name="Picture 7"/>
+                    <pic:cNvPr id="0" name="Picture 3"/>
                     <pic:cNvPicPr>
                       <a:picLocks noChangeAspect="1" noChangeArrowheads="1"/>
                     </pic:cNvPicPr>
@@ -419,6 +398,675 @@
         </w:drawing>
       </w:r>
       <w:r>
+        <w:rPr>
+          <w:noProof/>
+        </w:rPr>
+        <w:drawing>
+          <wp:inline distT="0" distB="0" distL="0" distR="0" wp14:anchorId="2F73BF37" wp14:editId="437405AF">
+            <wp:extent cx="2895600" cy="2174240"/>
+            <wp:effectExtent l="0" t="0" r="0" b="10160"/>
+            <wp:docPr id="1" name="Picture 1"/>
+            <wp:cNvGraphicFramePr>
+              <a:graphicFrameLocks xmlns:a="http://schemas.openxmlformats.org/drawingml/2006/main" noChangeAspect="1"/>
+            </wp:cNvGraphicFramePr>
+            <a:graphic xmlns:a="http://schemas.openxmlformats.org/drawingml/2006/main">
+              <a:graphicData uri="http://schemas.openxmlformats.org/drawingml/2006/picture">
+                <pic:pic xmlns:pic="http://schemas.openxmlformats.org/drawingml/2006/picture">
+                  <pic:nvPicPr>
+                    <pic:cNvPr id="0" name="Picture 1"/>
+                    <pic:cNvPicPr>
+                      <a:picLocks noChangeAspect="1" noChangeArrowheads="1"/>
+                    </pic:cNvPicPr>
+                  </pic:nvPicPr>
+                  <pic:blipFill>
+                    <a:blip r:embed="rId10">
+                      <a:extLst>
+                        <a:ext uri="{28A0092B-C50C-407E-A947-70E740481C1C}">
+                          <a14:useLocalDpi xmlns:a14="http://schemas.microsoft.com/office/drawing/2010/main" val="0"/>
+                        </a:ext>
+                      </a:extLst>
+                    </a:blip>
+                    <a:srcRect/>
+                    <a:stretch>
+                      <a:fillRect/>
+                    </a:stretch>
+                  </pic:blipFill>
+                  <pic:spPr bwMode="auto">
+                    <a:xfrm>
+                      <a:off x="0" y="0"/>
+                      <a:ext cx="2895600" cy="2174240"/>
+                    </a:xfrm>
+                    <a:prstGeom prst="rect">
+                      <a:avLst/>
+                    </a:prstGeom>
+                    <a:noFill/>
+                    <a:ln>
+                      <a:noFill/>
+                    </a:ln>
+                  </pic:spPr>
+                </pic:pic>
+              </a:graphicData>
+            </a:graphic>
+          </wp:inline>
+        </w:drawing>
+      </w:r>
+      <w:r>
+        <w:rPr>
+          <w:noProof/>
+        </w:rPr>
+        <w:drawing>
+          <wp:inline distT="0" distB="0" distL="0" distR="0" wp14:anchorId="259DE06A" wp14:editId="53E98AF6">
+            <wp:extent cx="2895600" cy="2174240"/>
+            <wp:effectExtent l="0" t="0" r="0" b="10160"/>
+            <wp:docPr id="2" name="Picture 2"/>
+            <wp:cNvGraphicFramePr>
+              <a:graphicFrameLocks xmlns:a="http://schemas.openxmlformats.org/drawingml/2006/main" noChangeAspect="1"/>
+            </wp:cNvGraphicFramePr>
+            <a:graphic xmlns:a="http://schemas.openxmlformats.org/drawingml/2006/main">
+              <a:graphicData uri="http://schemas.openxmlformats.org/drawingml/2006/picture">
+                <pic:pic xmlns:pic="http://schemas.openxmlformats.org/drawingml/2006/picture">
+                  <pic:nvPicPr>
+                    <pic:cNvPr id="0" name="Picture 2"/>
+                    <pic:cNvPicPr>
+                      <a:picLocks noChangeAspect="1" noChangeArrowheads="1"/>
+                    </pic:cNvPicPr>
+                  </pic:nvPicPr>
+                  <pic:blipFill>
+                    <a:blip r:embed="rId11">
+                      <a:extLst>
+                        <a:ext uri="{28A0092B-C50C-407E-A947-70E740481C1C}">
+                          <a14:useLocalDpi xmlns:a14="http://schemas.microsoft.com/office/drawing/2010/main" val="0"/>
+                        </a:ext>
+                      </a:extLst>
+                    </a:blip>
+                    <a:srcRect/>
+                    <a:stretch>
+                      <a:fillRect/>
+                    </a:stretch>
+                  </pic:blipFill>
+                  <pic:spPr bwMode="auto">
+                    <a:xfrm>
+                      <a:off x="0" y="0"/>
+                      <a:ext cx="2895600" cy="2174240"/>
+                    </a:xfrm>
+                    <a:prstGeom prst="rect">
+                      <a:avLst/>
+                    </a:prstGeom>
+                    <a:noFill/>
+                    <a:ln>
+                      <a:noFill/>
+                    </a:ln>
+                  </pic:spPr>
+                </pic:pic>
+              </a:graphicData>
+            </a:graphic>
+          </wp:inline>
+        </w:drawing>
+      </w:r>
+      <w:r>
+        <w:rPr>
+          <w:noProof/>
+        </w:rPr>
+        <w:drawing>
+          <wp:inline distT="0" distB="0" distL="0" distR="0" wp14:anchorId="08E72316" wp14:editId="6FFD85F2">
+            <wp:extent cx="2895600" cy="2174240"/>
+            <wp:effectExtent l="0" t="0" r="0" b="10160"/>
+            <wp:docPr id="9" name="Picture 3"/>
+            <wp:cNvGraphicFramePr>
+              <a:graphicFrameLocks xmlns:a="http://schemas.openxmlformats.org/drawingml/2006/main" noChangeAspect="1"/>
+            </wp:cNvGraphicFramePr>
+            <a:graphic xmlns:a="http://schemas.openxmlformats.org/drawingml/2006/main">
+              <a:graphicData uri="http://schemas.openxmlformats.org/drawingml/2006/picture">
+                <pic:pic xmlns:pic="http://schemas.openxmlformats.org/drawingml/2006/picture">
+                  <pic:nvPicPr>
+                    <pic:cNvPr id="0" name="Picture 3"/>
+                    <pic:cNvPicPr>
+                      <a:picLocks noChangeAspect="1" noChangeArrowheads="1"/>
+                    </pic:cNvPicPr>
+                  </pic:nvPicPr>
+                  <pic:blipFill>
+                    <a:blip r:embed="rId12">
+                      <a:extLst>
+                        <a:ext uri="{28A0092B-C50C-407E-A947-70E740481C1C}">
+                          <a14:useLocalDpi xmlns:a14="http://schemas.microsoft.com/office/drawing/2010/main" val="0"/>
+                        </a:ext>
+                      </a:extLst>
+                    </a:blip>
+                    <a:srcRect/>
+                    <a:stretch>
+                      <a:fillRect/>
+                    </a:stretch>
+                  </pic:blipFill>
+                  <pic:spPr bwMode="auto">
+                    <a:xfrm>
+                      <a:off x="0" y="0"/>
+                      <a:ext cx="2895600" cy="2174240"/>
+                    </a:xfrm>
+                    <a:prstGeom prst="rect">
+                      <a:avLst/>
+                    </a:prstGeom>
+                    <a:noFill/>
+                    <a:ln>
+                      <a:noFill/>
+                    </a:ln>
+                  </pic:spPr>
+                </pic:pic>
+              </a:graphicData>
+            </a:graphic>
+          </wp:inline>
+        </w:drawing>
+      </w:r>
+    </w:p>
+    <w:p/>
+    <w:p>
+      <w:r>
+        <w:t>Target pictures</w:t>
+      </w:r>
+      <w:r>
+        <w:t xml:space="preserve"> (Version 1):</w:t>
+      </w:r>
+      <w:r>
+        <w:t xml:space="preserve"> </w:t>
+      </w:r>
+    </w:p>
+    <w:p/>
+    <w:p>
+      <w:r>
+        <w:rPr>
+          <w:noProof/>
+        </w:rPr>
+        <w:drawing>
+          <wp:inline distT="0" distB="0" distL="0" distR="0" wp14:anchorId="41DC7257" wp14:editId="411B3ED5">
+            <wp:extent cx="2895600" cy="2184400"/>
+            <wp:effectExtent l="0" t="0" r="0" b="0"/>
+            <wp:docPr id="5" name="Picture 5"/>
+            <wp:cNvGraphicFramePr>
+              <a:graphicFrameLocks xmlns:a="http://schemas.openxmlformats.org/drawingml/2006/main" noChangeAspect="1"/>
+            </wp:cNvGraphicFramePr>
+            <a:graphic xmlns:a="http://schemas.openxmlformats.org/drawingml/2006/main">
+              <a:graphicData uri="http://schemas.openxmlformats.org/drawingml/2006/picture">
+                <pic:pic xmlns:pic="http://schemas.openxmlformats.org/drawingml/2006/picture">
+                  <pic:nvPicPr>
+                    <pic:cNvPr id="0" name="Picture 5"/>
+                    <pic:cNvPicPr>
+                      <a:picLocks noChangeAspect="1" noChangeArrowheads="1"/>
+                    </pic:cNvPicPr>
+                  </pic:nvPicPr>
+                  <pic:blipFill>
+                    <a:blip r:embed="rId13">
+                      <a:extLst>
+                        <a:ext uri="{28A0092B-C50C-407E-A947-70E740481C1C}">
+                          <a14:useLocalDpi xmlns:a14="http://schemas.microsoft.com/office/drawing/2010/main" val="0"/>
+                        </a:ext>
+                      </a:extLst>
+                    </a:blip>
+                    <a:srcRect/>
+                    <a:stretch>
+                      <a:fillRect/>
+                    </a:stretch>
+                  </pic:blipFill>
+                  <pic:spPr bwMode="auto">
+                    <a:xfrm>
+                      <a:off x="0" y="0"/>
+                      <a:ext cx="2895600" cy="2184400"/>
+                    </a:xfrm>
+                    <a:prstGeom prst="rect">
+                      <a:avLst/>
+                    </a:prstGeom>
+                    <a:noFill/>
+                    <a:ln>
+                      <a:noFill/>
+                    </a:ln>
+                  </pic:spPr>
+                </pic:pic>
+              </a:graphicData>
+            </a:graphic>
+          </wp:inline>
+        </w:drawing>
+      </w:r>
+      <w:r>
+        <w:t xml:space="preserve"> </w:t>
+      </w:r>
+      <w:r>
+        <w:rPr>
+          <w:noProof/>
+        </w:rPr>
+        <w:drawing>
+          <wp:inline distT="0" distB="0" distL="0" distR="0" wp14:anchorId="0E0660D1" wp14:editId="24411200">
+            <wp:extent cx="2895600" cy="2184400"/>
+            <wp:effectExtent l="0" t="0" r="0" b="0"/>
+            <wp:docPr id="13" name="Picture 7"/>
+            <wp:cNvGraphicFramePr>
+              <a:graphicFrameLocks xmlns:a="http://schemas.openxmlformats.org/drawingml/2006/main" noChangeAspect="1"/>
+            </wp:cNvGraphicFramePr>
+            <a:graphic xmlns:a="http://schemas.openxmlformats.org/drawingml/2006/main">
+              <a:graphicData uri="http://schemas.openxmlformats.org/drawingml/2006/picture">
+                <pic:pic xmlns:pic="http://schemas.openxmlformats.org/drawingml/2006/picture">
+                  <pic:nvPicPr>
+                    <pic:cNvPr id="0" name="Picture 7"/>
+                    <pic:cNvPicPr>
+                      <a:picLocks noChangeAspect="1" noChangeArrowheads="1"/>
+                    </pic:cNvPicPr>
+                  </pic:nvPicPr>
+                  <pic:blipFill>
+                    <a:blip r:embed="rId14">
+                      <a:extLst>
+                        <a:ext uri="{28A0092B-C50C-407E-A947-70E740481C1C}">
+                          <a14:useLocalDpi xmlns:a14="http://schemas.microsoft.com/office/drawing/2010/main" val="0"/>
+                        </a:ext>
+                      </a:extLst>
+                    </a:blip>
+                    <a:srcRect/>
+                    <a:stretch>
+                      <a:fillRect/>
+                    </a:stretch>
+                  </pic:blipFill>
+                  <pic:spPr bwMode="auto">
+                    <a:xfrm>
+                      <a:off x="0" y="0"/>
+                      <a:ext cx="2895600" cy="2184400"/>
+                    </a:xfrm>
+                    <a:prstGeom prst="rect">
+                      <a:avLst/>
+                    </a:prstGeom>
+                    <a:noFill/>
+                    <a:ln>
+                      <a:noFill/>
+                    </a:ln>
+                  </pic:spPr>
+                </pic:pic>
+              </a:graphicData>
+            </a:graphic>
+          </wp:inline>
+        </w:drawing>
+      </w:r>
+      <w:r>
+        <w:rPr>
+          <w:noProof/>
+        </w:rPr>
+        <w:drawing>
+          <wp:inline distT="0" distB="0" distL="0" distR="0" wp14:anchorId="449D9370" wp14:editId="6293FE29">
+            <wp:extent cx="2895600" cy="2184400"/>
+            <wp:effectExtent l="0" t="0" r="0" b="0"/>
+            <wp:docPr id="14" name="Picture 8"/>
+            <wp:cNvGraphicFramePr>
+              <a:graphicFrameLocks xmlns:a="http://schemas.openxmlformats.org/drawingml/2006/main" noChangeAspect="1"/>
+            </wp:cNvGraphicFramePr>
+            <a:graphic xmlns:a="http://schemas.openxmlformats.org/drawingml/2006/main">
+              <a:graphicData uri="http://schemas.openxmlformats.org/drawingml/2006/picture">
+                <pic:pic xmlns:pic="http://schemas.openxmlformats.org/drawingml/2006/picture">
+                  <pic:nvPicPr>
+                    <pic:cNvPr id="0" name="Picture 8"/>
+                    <pic:cNvPicPr>
+                      <a:picLocks noChangeAspect="1" noChangeArrowheads="1"/>
+                    </pic:cNvPicPr>
+                  </pic:nvPicPr>
+                  <pic:blipFill>
+                    <a:blip r:embed="rId15">
+                      <a:extLst>
+                        <a:ext uri="{28A0092B-C50C-407E-A947-70E740481C1C}">
+                          <a14:useLocalDpi xmlns:a14="http://schemas.microsoft.com/office/drawing/2010/main" val="0"/>
+                        </a:ext>
+                      </a:extLst>
+                    </a:blip>
+                    <a:srcRect/>
+                    <a:stretch>
+                      <a:fillRect/>
+                    </a:stretch>
+                  </pic:blipFill>
+                  <pic:spPr bwMode="auto">
+                    <a:xfrm>
+                      <a:off x="0" y="0"/>
+                      <a:ext cx="2895600" cy="2184400"/>
+                    </a:xfrm>
+                    <a:prstGeom prst="rect">
+                      <a:avLst/>
+                    </a:prstGeom>
+                    <a:noFill/>
+                    <a:ln>
+                      <a:noFill/>
+                    </a:ln>
+                  </pic:spPr>
+                </pic:pic>
+              </a:graphicData>
+            </a:graphic>
+          </wp:inline>
+        </w:drawing>
+      </w:r>
+      <w:r>
+        <w:rPr>
+          <w:noProof/>
+        </w:rPr>
+        <w:drawing>
+          <wp:inline distT="0" distB="0" distL="0" distR="0" wp14:anchorId="6A7D8C9A" wp14:editId="1C30A63E">
+            <wp:extent cx="2895600" cy="2184400"/>
+            <wp:effectExtent l="0" t="0" r="0" b="0"/>
+            <wp:docPr id="15" name="Picture 9"/>
+            <wp:cNvGraphicFramePr>
+              <a:graphicFrameLocks xmlns:a="http://schemas.openxmlformats.org/drawingml/2006/main" noChangeAspect="1"/>
+            </wp:cNvGraphicFramePr>
+            <a:graphic xmlns:a="http://schemas.openxmlformats.org/drawingml/2006/main">
+              <a:graphicData uri="http://schemas.openxmlformats.org/drawingml/2006/picture">
+                <pic:pic xmlns:pic="http://schemas.openxmlformats.org/drawingml/2006/picture">
+                  <pic:nvPicPr>
+                    <pic:cNvPr id="0" name="Picture 9"/>
+                    <pic:cNvPicPr>
+                      <a:picLocks noChangeAspect="1" noChangeArrowheads="1"/>
+                    </pic:cNvPicPr>
+                  </pic:nvPicPr>
+                  <pic:blipFill>
+                    <a:blip r:embed="rId16">
+                      <a:extLst>
+                        <a:ext uri="{28A0092B-C50C-407E-A947-70E740481C1C}">
+                          <a14:useLocalDpi xmlns:a14="http://schemas.microsoft.com/office/drawing/2010/main" val="0"/>
+                        </a:ext>
+                      </a:extLst>
+                    </a:blip>
+                    <a:srcRect/>
+                    <a:stretch>
+                      <a:fillRect/>
+                    </a:stretch>
+                  </pic:blipFill>
+                  <pic:spPr bwMode="auto">
+                    <a:xfrm>
+                      <a:off x="0" y="0"/>
+                      <a:ext cx="2895600" cy="2184400"/>
+                    </a:xfrm>
+                    <a:prstGeom prst="rect">
+                      <a:avLst/>
+                    </a:prstGeom>
+                    <a:noFill/>
+                    <a:ln>
+                      <a:noFill/>
+                    </a:ln>
+                  </pic:spPr>
+                </pic:pic>
+              </a:graphicData>
+            </a:graphic>
+          </wp:inline>
+        </w:drawing>
+      </w:r>
+      <w:r>
+        <w:rPr>
+          <w:noProof/>
+        </w:rPr>
+        <w:drawing>
+          <wp:inline distT="0" distB="0" distL="0" distR="0" wp14:anchorId="51AB3B86" wp14:editId="71FBAEA9">
+            <wp:extent cx="2895600" cy="2184400"/>
+            <wp:effectExtent l="0" t="0" r="0" b="0"/>
+            <wp:docPr id="16" name="Picture 10"/>
+            <wp:cNvGraphicFramePr>
+              <a:graphicFrameLocks xmlns:a="http://schemas.openxmlformats.org/drawingml/2006/main" noChangeAspect="1"/>
+            </wp:cNvGraphicFramePr>
+            <a:graphic xmlns:a="http://schemas.openxmlformats.org/drawingml/2006/main">
+              <a:graphicData uri="http://schemas.openxmlformats.org/drawingml/2006/picture">
+                <pic:pic xmlns:pic="http://schemas.openxmlformats.org/drawingml/2006/picture">
+                  <pic:nvPicPr>
+                    <pic:cNvPr id="0" name="Picture 10"/>
+                    <pic:cNvPicPr>
+                      <a:picLocks noChangeAspect="1" noChangeArrowheads="1"/>
+                    </pic:cNvPicPr>
+                  </pic:nvPicPr>
+                  <pic:blipFill>
+                    <a:blip r:embed="rId17">
+                      <a:extLst>
+                        <a:ext uri="{28A0092B-C50C-407E-A947-70E740481C1C}">
+                          <a14:useLocalDpi xmlns:a14="http://schemas.microsoft.com/office/drawing/2010/main" val="0"/>
+                        </a:ext>
+                      </a:extLst>
+                    </a:blip>
+                    <a:srcRect/>
+                    <a:stretch>
+                      <a:fillRect/>
+                    </a:stretch>
+                  </pic:blipFill>
+                  <pic:spPr bwMode="auto">
+                    <a:xfrm>
+                      <a:off x="0" y="0"/>
+                      <a:ext cx="2895600" cy="2184400"/>
+                    </a:xfrm>
+                    <a:prstGeom prst="rect">
+                      <a:avLst/>
+                    </a:prstGeom>
+                    <a:noFill/>
+                    <a:ln>
+                      <a:noFill/>
+                    </a:ln>
+                  </pic:spPr>
+                </pic:pic>
+              </a:graphicData>
+            </a:graphic>
+          </wp:inline>
+        </w:drawing>
+      </w:r>
+      <w:r>
+        <w:rPr>
+          <w:noProof/>
+        </w:rPr>
+        <w:drawing>
+          <wp:inline distT="0" distB="0" distL="0" distR="0" wp14:anchorId="06D41CE1" wp14:editId="6C317EA3">
+            <wp:extent cx="2895600" cy="2184400"/>
+            <wp:effectExtent l="0" t="0" r="0" b="0"/>
+            <wp:docPr id="17" name="Picture 11"/>
+            <wp:cNvGraphicFramePr>
+              <a:graphicFrameLocks xmlns:a="http://schemas.openxmlformats.org/drawingml/2006/main" noChangeAspect="1"/>
+            </wp:cNvGraphicFramePr>
+            <a:graphic xmlns:a="http://schemas.openxmlformats.org/drawingml/2006/main">
+              <a:graphicData uri="http://schemas.openxmlformats.org/drawingml/2006/picture">
+                <pic:pic xmlns:pic="http://schemas.openxmlformats.org/drawingml/2006/picture">
+                  <pic:nvPicPr>
+                    <pic:cNvPr id="0" name="Picture 11"/>
+                    <pic:cNvPicPr>
+                      <a:picLocks noChangeAspect="1" noChangeArrowheads="1"/>
+                    </pic:cNvPicPr>
+                  </pic:nvPicPr>
+                  <pic:blipFill>
+                    <a:blip r:embed="rId18">
+                      <a:extLst>
+                        <a:ext uri="{28A0092B-C50C-407E-A947-70E740481C1C}">
+                          <a14:useLocalDpi xmlns:a14="http://schemas.microsoft.com/office/drawing/2010/main" val="0"/>
+                        </a:ext>
+                      </a:extLst>
+                    </a:blip>
+                    <a:srcRect/>
+                    <a:stretch>
+                      <a:fillRect/>
+                    </a:stretch>
+                  </pic:blipFill>
+                  <pic:spPr bwMode="auto">
+                    <a:xfrm>
+                      <a:off x="0" y="0"/>
+                      <a:ext cx="2895600" cy="2184400"/>
+                    </a:xfrm>
+                    <a:prstGeom prst="rect">
+                      <a:avLst/>
+                    </a:prstGeom>
+                    <a:noFill/>
+                    <a:ln>
+                      <a:noFill/>
+                    </a:ln>
+                  </pic:spPr>
+                </pic:pic>
+              </a:graphicData>
+            </a:graphic>
+          </wp:inline>
+        </w:drawing>
+      </w:r>
+      <w:r>
+        <w:rPr>
+          <w:noProof/>
+        </w:rPr>
+        <w:drawing>
+          <wp:inline distT="0" distB="0" distL="0" distR="0" wp14:anchorId="7A9A5601" wp14:editId="05B36B77">
+            <wp:extent cx="2895600" cy="2184400"/>
+            <wp:effectExtent l="0" t="0" r="0" b="0"/>
+            <wp:docPr id="18" name="Picture 12"/>
+            <wp:cNvGraphicFramePr>
+              <a:graphicFrameLocks xmlns:a="http://schemas.openxmlformats.org/drawingml/2006/main" noChangeAspect="1"/>
+            </wp:cNvGraphicFramePr>
+            <a:graphic xmlns:a="http://schemas.openxmlformats.org/drawingml/2006/main">
+              <a:graphicData uri="http://schemas.openxmlformats.org/drawingml/2006/picture">
+                <pic:pic xmlns:pic="http://schemas.openxmlformats.org/drawingml/2006/picture">
+                  <pic:nvPicPr>
+                    <pic:cNvPr id="0" name="Picture 12"/>
+                    <pic:cNvPicPr>
+                      <a:picLocks noChangeAspect="1" noChangeArrowheads="1"/>
+                    </pic:cNvPicPr>
+                  </pic:nvPicPr>
+                  <pic:blipFill>
+                    <a:blip r:embed="rId19">
+                      <a:extLst>
+                        <a:ext uri="{28A0092B-C50C-407E-A947-70E740481C1C}">
+                          <a14:useLocalDpi xmlns:a14="http://schemas.microsoft.com/office/drawing/2010/main" val="0"/>
+                        </a:ext>
+                      </a:extLst>
+                    </a:blip>
+                    <a:srcRect/>
+                    <a:stretch>
+                      <a:fillRect/>
+                    </a:stretch>
+                  </pic:blipFill>
+                  <pic:spPr bwMode="auto">
+                    <a:xfrm>
+                      <a:off x="0" y="0"/>
+                      <a:ext cx="2895600" cy="2184400"/>
+                    </a:xfrm>
+                    <a:prstGeom prst="rect">
+                      <a:avLst/>
+                    </a:prstGeom>
+                    <a:noFill/>
+                    <a:ln>
+                      <a:noFill/>
+                    </a:ln>
+                  </pic:spPr>
+                </pic:pic>
+              </a:graphicData>
+            </a:graphic>
+          </wp:inline>
+        </w:drawing>
+      </w:r>
+      <w:r>
+        <w:rPr>
+          <w:noProof/>
+        </w:rPr>
+        <w:drawing>
+          <wp:inline distT="0" distB="0" distL="0" distR="0" wp14:anchorId="51C6842B" wp14:editId="3055F6BF">
+            <wp:extent cx="2895600" cy="2184400"/>
+            <wp:effectExtent l="0" t="0" r="0" b="0"/>
+            <wp:docPr id="19" name="Picture 13"/>
+            <wp:cNvGraphicFramePr>
+              <a:graphicFrameLocks xmlns:a="http://schemas.openxmlformats.org/drawingml/2006/main" noChangeAspect="1"/>
+            </wp:cNvGraphicFramePr>
+            <a:graphic xmlns:a="http://schemas.openxmlformats.org/drawingml/2006/main">
+              <a:graphicData uri="http://schemas.openxmlformats.org/drawingml/2006/picture">
+                <pic:pic xmlns:pic="http://schemas.openxmlformats.org/drawingml/2006/picture">
+                  <pic:nvPicPr>
+                    <pic:cNvPr id="0" name="Picture 13"/>
+                    <pic:cNvPicPr>
+                      <a:picLocks noChangeAspect="1" noChangeArrowheads="1"/>
+                    </pic:cNvPicPr>
+                  </pic:nvPicPr>
+                  <pic:blipFill>
+                    <a:blip r:embed="rId20">
+                      <a:extLst>
+                        <a:ext uri="{28A0092B-C50C-407E-A947-70E740481C1C}">
+                          <a14:useLocalDpi xmlns:a14="http://schemas.microsoft.com/office/drawing/2010/main" val="0"/>
+                        </a:ext>
+                      </a:extLst>
+                    </a:blip>
+                    <a:srcRect/>
+                    <a:stretch>
+                      <a:fillRect/>
+                    </a:stretch>
+                  </pic:blipFill>
+                  <pic:spPr bwMode="auto">
+                    <a:xfrm>
+                      <a:off x="0" y="0"/>
+                      <a:ext cx="2895600" cy="2184400"/>
+                    </a:xfrm>
+                    <a:prstGeom prst="rect">
+                      <a:avLst/>
+                    </a:prstGeom>
+                    <a:noFill/>
+                    <a:ln>
+                      <a:noFill/>
+                    </a:ln>
+                  </pic:spPr>
+                </pic:pic>
+              </a:graphicData>
+            </a:graphic>
+          </wp:inline>
+        </w:drawing>
+      </w:r>
+    </w:p>
+    <w:p/>
+    <w:p>
+      <w:r>
+        <w:t>Target picture</w:t>
+      </w:r>
+      <w:r>
+        <w:t>s (along with gun pictures presented with Version 1)</w:t>
+      </w:r>
+      <w:r>
+        <w:t xml:space="preserve"> (Version 2):</w:t>
+      </w:r>
+    </w:p>
+    <w:p/>
+    <w:p>
+      <w:r>
+        <w:rPr>
+          <w:noProof/>
+        </w:rPr>
+        <w:drawing>
+          <wp:inline distT="0" distB="0" distL="0" distR="0" wp14:anchorId="1A0BB74A" wp14:editId="4E8359D0">
+            <wp:extent cx="2895600" cy="2174240"/>
+            <wp:effectExtent l="0" t="0" r="0" b="10160"/>
+            <wp:docPr id="7" name="Picture 7"/>
+            <wp:cNvGraphicFramePr>
+              <a:graphicFrameLocks xmlns:a="http://schemas.openxmlformats.org/drawingml/2006/main" noChangeAspect="1"/>
+            </wp:cNvGraphicFramePr>
+            <a:graphic xmlns:a="http://schemas.openxmlformats.org/drawingml/2006/main">
+              <a:graphicData uri="http://schemas.openxmlformats.org/drawingml/2006/picture">
+                <pic:pic xmlns:pic="http://schemas.openxmlformats.org/drawingml/2006/picture">
+                  <pic:nvPicPr>
+                    <pic:cNvPr id="0" name="Picture 7"/>
+                    <pic:cNvPicPr>
+                      <a:picLocks noChangeAspect="1" noChangeArrowheads="1"/>
+                    </pic:cNvPicPr>
+                  </pic:nvPicPr>
+                  <pic:blipFill>
+                    <a:blip r:embed="rId21">
+                      <a:extLst>
+                        <a:ext uri="{28A0092B-C50C-407E-A947-70E740481C1C}">
+                          <a14:useLocalDpi xmlns:a14="http://schemas.microsoft.com/office/drawing/2010/main" val="0"/>
+                        </a:ext>
+                      </a:extLst>
+                    </a:blip>
+                    <a:srcRect/>
+                    <a:stretch>
+                      <a:fillRect/>
+                    </a:stretch>
+                  </pic:blipFill>
+                  <pic:spPr bwMode="auto">
+                    <a:xfrm>
+                      <a:off x="0" y="0"/>
+                      <a:ext cx="2895600" cy="2174240"/>
+                    </a:xfrm>
+                    <a:prstGeom prst="rect">
+                      <a:avLst/>
+                    </a:prstGeom>
+                    <a:noFill/>
+                    <a:ln>
+                      <a:noFill/>
+                    </a:ln>
+                  </pic:spPr>
+                </pic:pic>
+              </a:graphicData>
+            </a:graphic>
+          </wp:inline>
+        </w:drawing>
+      </w:r>
+      <w:r>
         <w:t xml:space="preserve"> </w:t>
       </w:r>
       <w:r>
@@ -443,7 +1091,113 @@
                     </pic:cNvPicPr>
                   </pic:nvPicPr>
                   <pic:blipFill>
-                    <a:blip r:embed="rId10">
+                    <a:blip r:embed="rId22">
+                      <a:extLst>
+                        <a:ext uri="{28A0092B-C50C-407E-A947-70E740481C1C}">
+                          <a14:useLocalDpi xmlns:a14="http://schemas.microsoft.com/office/drawing/2010/main" val="0"/>
+                        </a:ext>
+                      </a:extLst>
+                    </a:blip>
+                    <a:srcRect/>
+                    <a:stretch>
+                      <a:fillRect/>
+                    </a:stretch>
+                  </pic:blipFill>
+                  <pic:spPr bwMode="auto">
+                    <a:xfrm>
+                      <a:off x="0" y="0"/>
+                      <a:ext cx="2895600" cy="2174240"/>
+                    </a:xfrm>
+                    <a:prstGeom prst="rect">
+                      <a:avLst/>
+                    </a:prstGeom>
+                    <a:noFill/>
+                    <a:ln>
+                      <a:noFill/>
+                    </a:ln>
+                  </pic:spPr>
+                </pic:pic>
+              </a:graphicData>
+            </a:graphic>
+          </wp:inline>
+        </w:drawing>
+      </w:r>
+      <w:r>
+        <w:rPr>
+          <w:noProof/>
+        </w:rPr>
+        <w:drawing>
+          <wp:inline distT="0" distB="0" distL="0" distR="0" wp14:anchorId="192CB1C4" wp14:editId="1F5FC001">
+            <wp:extent cx="2895600" cy="2174240"/>
+            <wp:effectExtent l="0" t="0" r="0" b="10160"/>
+            <wp:docPr id="20" name="Picture 14"/>
+            <wp:cNvGraphicFramePr>
+              <a:graphicFrameLocks xmlns:a="http://schemas.openxmlformats.org/drawingml/2006/main" noChangeAspect="1"/>
+            </wp:cNvGraphicFramePr>
+            <a:graphic xmlns:a="http://schemas.openxmlformats.org/drawingml/2006/main">
+              <a:graphicData uri="http://schemas.openxmlformats.org/drawingml/2006/picture">
+                <pic:pic xmlns:pic="http://schemas.openxmlformats.org/drawingml/2006/picture">
+                  <pic:nvPicPr>
+                    <pic:cNvPr id="0" name="Picture 14"/>
+                    <pic:cNvPicPr>
+                      <a:picLocks noChangeAspect="1" noChangeArrowheads="1"/>
+                    </pic:cNvPicPr>
+                  </pic:nvPicPr>
+                  <pic:blipFill>
+                    <a:blip r:embed="rId23">
+                      <a:extLst>
+                        <a:ext uri="{28A0092B-C50C-407E-A947-70E740481C1C}">
+                          <a14:useLocalDpi xmlns:a14="http://schemas.microsoft.com/office/drawing/2010/main" val="0"/>
+                        </a:ext>
+                      </a:extLst>
+                    </a:blip>
+                    <a:srcRect/>
+                    <a:stretch>
+                      <a:fillRect/>
+                    </a:stretch>
+                  </pic:blipFill>
+                  <pic:spPr bwMode="auto">
+                    <a:xfrm>
+                      <a:off x="0" y="0"/>
+                      <a:ext cx="2895600" cy="2174240"/>
+                    </a:xfrm>
+                    <a:prstGeom prst="rect">
+                      <a:avLst/>
+                    </a:prstGeom>
+                    <a:noFill/>
+                    <a:ln>
+                      <a:noFill/>
+                    </a:ln>
+                  </pic:spPr>
+                </pic:pic>
+              </a:graphicData>
+            </a:graphic>
+          </wp:inline>
+        </w:drawing>
+      </w:r>
+      <w:r>
+        <w:rPr>
+          <w:noProof/>
+        </w:rPr>
+        <w:drawing>
+          <wp:inline distT="0" distB="0" distL="0" distR="0" wp14:anchorId="56BDCB3B" wp14:editId="42BF5F11">
+            <wp:extent cx="2895600" cy="2174240"/>
+            <wp:effectExtent l="0" t="0" r="0" b="10160"/>
+            <wp:docPr id="21" name="Picture 15"/>
+            <wp:cNvGraphicFramePr>
+              <a:graphicFrameLocks xmlns:a="http://schemas.openxmlformats.org/drawingml/2006/main" noChangeAspect="1"/>
+            </wp:cNvGraphicFramePr>
+            <a:graphic xmlns:a="http://schemas.openxmlformats.org/drawingml/2006/main">
+              <a:graphicData uri="http://schemas.openxmlformats.org/drawingml/2006/picture">
+                <pic:pic xmlns:pic="http://schemas.openxmlformats.org/drawingml/2006/picture">
+                  <pic:nvPicPr>
+                    <pic:cNvPr id="0" name="Picture 15"/>
+                    <pic:cNvPicPr>
+                      <a:picLocks noChangeAspect="1" noChangeArrowheads="1"/>
+                    </pic:cNvPicPr>
+                  </pic:nvPicPr>
+                  <pic:blipFill>
+                    <a:blip r:embed="rId24">
                       <a:extLst>
                         <a:ext uri="{28A0092B-C50C-407E-A947-70E740481C1C}">
                           <a14:useLocalDpi xmlns:a14="http://schemas.microsoft.com/office/drawing/2010/main" val="0"/>

</xml_diff>